<commit_message>
Creacion de preinforme, creacion de proyecto sitemas operativos
</commit_message>
<xml_diff>
--- a/Edicion/Pre-informe/Ejemplo de preinforme de lectura.docx
+++ b/Edicion/Pre-informe/Ejemplo de preinforme de lectura.docx
@@ -27,9 +27,11 @@
         </w:rPr>
         <w:t xml:space="preserve"> </w:t>
       </w:r>
+      <w:proofErr w:type="spellStart"/>
       <w:r>
         <w:t>preinforme</w:t>
       </w:r>
+      <w:proofErr w:type="spellEnd"/>
       <w:r>
         <w:rPr>
           <w:spacing w:val="-2"/>
@@ -194,7 +196,14 @@
           <w:sz w:val="24"/>
           <w:szCs w:val="24"/>
         </w:rPr>
-        <w:t xml:space="preserve"> en un comunicado .</w:t>
+        <w:t xml:space="preserve"> en un </w:t>
+      </w:r>
+      <w:r>
+        <w:rPr>
+          <w:sz w:val="24"/>
+          <w:szCs w:val="24"/>
+        </w:rPr>
+        <w:t>comunicado.</w:t>
       </w:r>
     </w:p>
     <w:p>
@@ -447,7 +456,21 @@
           <w:sz w:val="24"/>
           <w:szCs w:val="24"/>
         </w:rPr>
-        <w:t>Con todo, el índice de éxito en estos intentos de intrusiones se queda en el 29% del total , de acuerdo con las cifras que maneja la empresa. Esto implica que Rusia no está teniendo suerte con la inmensa mayoría de ataques que ha intentado realizar. Solo una cuarta parte de ellos desembocaron en la filtración de datos.</w:t>
+        <w:t xml:space="preserve">Con todo, el índice de éxito en estos intentos de intrusiones se queda en el 29% del </w:t>
+      </w:r>
+      <w:r>
+        <w:rPr>
+          <w:sz w:val="24"/>
+          <w:szCs w:val="24"/>
+        </w:rPr>
+        <w:t>total,</w:t>
+      </w:r>
+      <w:r>
+        <w:rPr>
+          <w:sz w:val="24"/>
+          <w:szCs w:val="24"/>
+        </w:rPr>
+        <w:t xml:space="preserve"> de acuerdo con las cifras que maneja la empresa. Esto implica que Rusia no está teniendo suerte con la inmensa mayoría de ataques que ha intentado realizar. Solo una cuarta parte de ellos desembocaron en la filtración de datos.</w:t>
       </w:r>
     </w:p>
     <w:p>
@@ -559,7 +582,53 @@
           <w:sz w:val="24"/>
           <w:szCs w:val="24"/>
         </w:rPr>
-        <w:t>En el informe, Microsoft pone en valor la preparación de Ucrania a la hora de defender sus redes de los ciberataques patrocinados por Moscú. En buena medida, gracias a la lección aprendida por el país gobernado por Zelenski durante los últimos años, en los que ha funcionado como sujeto de pruebas de amenazas cibernéticas de todo tipo. Entre ellas, el ataque con el virus de origen ruso NotPetya desarrollado en 2017 , que causó problemas especialmente graves en las redes de infraestructuras críticas ucranianas.</w:t>
+        <w:t>En el informe, Microsoft pone en valor la preparación de Ucrania a la hora de defender sus redes de los ciberataques patrocinados por Moscú. En buena medida, gracias a la lección aprendida por el país gobernado por </w:t>
+      </w:r>
+      <w:proofErr w:type="spellStart"/>
+      <w:r>
+        <w:rPr>
+          <w:sz w:val="24"/>
+          <w:szCs w:val="24"/>
+        </w:rPr>
+        <w:t>Zelenski</w:t>
+      </w:r>
+      <w:proofErr w:type="spellEnd"/>
+      <w:r>
+        <w:rPr>
+          <w:sz w:val="24"/>
+          <w:szCs w:val="24"/>
+        </w:rPr>
+        <w:t> durante los últimos años, en los que ha funcionado como sujeto de pruebas de amenazas cibernéticas de todo tipo. Entre ellas, el ataque con el virus de origen ruso </w:t>
+      </w:r>
+      <w:proofErr w:type="spellStart"/>
+      <w:r>
+        <w:rPr>
+          <w:sz w:val="24"/>
+          <w:szCs w:val="24"/>
+        </w:rPr>
+        <w:t>NotPetya</w:t>
+      </w:r>
+      <w:proofErr w:type="spellEnd"/>
+      <w:r>
+        <w:rPr>
+          <w:sz w:val="24"/>
+          <w:szCs w:val="24"/>
+        </w:rPr>
+        <w:t xml:space="preserve"> desarrollado en </w:t>
+      </w:r>
+      <w:r>
+        <w:rPr>
+          <w:sz w:val="24"/>
+          <w:szCs w:val="24"/>
+        </w:rPr>
+        <w:t>2017,</w:t>
+      </w:r>
+      <w:r>
+        <w:rPr>
+          <w:sz w:val="24"/>
+          <w:szCs w:val="24"/>
+        </w:rPr>
+        <w:t xml:space="preserve"> que causó problemas especialmente graves en las redes de infraestructuras críticas ucranianas.</w:t>
       </w:r>
     </w:p>
     <w:p>
@@ -620,7 +689,23 @@
         <w:ind w:right="855"/>
       </w:pPr>
       <w:r>
-        <w:t>Con base a los sucesos ocurridos en los últimos años, Ucrania desarrollo un sistema de defensa contra ciberataques. Entre dichos ataques se encuentra el virus NotPetva, que causo graves daños a la red.</w:t>
+        <w:t xml:space="preserve">Con base a los sucesos ocurridos en los últimos años, Ucrania desarrollo un sistema de defensa contra ciberataques. Entre dichos ataques se encuentra el virus </w:t>
+      </w:r>
+      <w:proofErr w:type="spellStart"/>
+      <w:r>
+        <w:t>NotPetva</w:t>
+      </w:r>
+      <w:proofErr w:type="spellEnd"/>
+      <w:r>
+        <w:t xml:space="preserve">, que </w:t>
+      </w:r>
+      <w:proofErr w:type="spellStart"/>
+      <w:r>
+        <w:t>causo</w:t>
+      </w:r>
+      <w:proofErr w:type="spellEnd"/>
+      <w:r>
+        <w:t xml:space="preserve"> graves daños a la red.</w:t>
       </w:r>
     </w:p>
     <w:p>
@@ -855,7 +940,13 @@
         <w:ind w:right="108"/>
       </w:pPr>
       <w:r>
-        <w:t>Instituciones y expertos de seguridad alertaban acerca del riesgo de una oleada de ataques por parte de Rusia. Pese a esto, ninguno de los ataques han sido severos.</w:t>
+        <w:t xml:space="preserve">Instituciones y expertos de seguridad alertaban acerca del riesgo de una oleada de ataques por parte de Rusia. Pese a esto, </w:t>
+      </w:r>
+      <w:r>
+        <w:t>ninguno de los ataques ha</w:t>
+      </w:r>
+      <w:r>
+        <w:t xml:space="preserve"> sido severos.</w:t>
       </w:r>
     </w:p>
     <w:p>
@@ -1686,7 +1777,25 @@
           <w:szCs w:val="24"/>
           <w:highlight w:val="yellow"/>
         </w:rPr>
-        <w:t>Esto es algo que ha sorprendido a muchas empresas de ciberseguridad; porque, si bien la concienciación sobre la importancia de defenderse en la Red va en aumento, el número de agujeros no parcheados y de vulnerabilidades, presentes tanto en sitios de empresas como de instituciones, sigue siendo grande. Además, se sabe que países como Estados Unidos han estado lanzando ciberataques contra Moscú. Así lo reconoció recientemente Paul Nakasone, general a cargo del Comando Cibernético del Ejército de Estados Unidos.</w:t>
+        <w:t xml:space="preserve">Esto es algo que ha sorprendido a muchas empresas de ciberseguridad; porque, si bien la concienciación sobre la importancia de defenderse en la Red va en aumento, el número de agujeros no parcheados y de vulnerabilidades, presentes tanto en sitios de empresas como de instituciones, sigue siendo grande. Además, se sabe que países como Estados Unidos han estado lanzando ciberataques contra Moscú. Así lo reconoció recientemente Paul </w:t>
+      </w:r>
+      <w:proofErr w:type="spellStart"/>
+      <w:r>
+        <w:rPr>
+          <w:sz w:val="24"/>
+          <w:szCs w:val="24"/>
+          <w:highlight w:val="yellow"/>
+        </w:rPr>
+        <w:t>Nakasone</w:t>
+      </w:r>
+      <w:proofErr w:type="spellEnd"/>
+      <w:r>
+        <w:rPr>
+          <w:sz w:val="24"/>
+          <w:szCs w:val="24"/>
+          <w:highlight w:val="yellow"/>
+        </w:rPr>
+        <w:t>, general a cargo del Comando Cibernético del Ejército de Estados Unidos.</w:t>
       </w:r>
     </w:p>
     <w:p>

</xml_diff>